<commit_message>
updated one toc in appendix dd. script didnt identify and update so had to do it manually
</commit_message>
<xml_diff>
--- a/AFARS/DEVELOPMENT/DD_28_01.docx
+++ b/AFARS/DEVELOPMENT/DD_28_01.docx
@@ -13,7 +13,6 @@
           <w:color w:val="auto"/>
         </w:rPr>
       </w:pPr>
-      <w:bookmarkStart w:id="0" w:name="_GoBack"/>
       <w:r>
         <w:rPr>
           <w:rFonts w:ascii="Times New Roman" w:hAnsi="Times New Roman" w:cs="Times New Roman"/>
@@ -42,7 +41,6 @@
         <w:t xml:space="preserve"> Appendix DD</w:t>
       </w:r>
     </w:p>
-    <w:bookmarkEnd w:id="0"/>
     <w:p>
       <w:pPr>
         <w:pStyle w:val="Heading2"/>
@@ -139,65 +137,6 @@
           </w:rPr>
           <w:tab/>
         </w:r>
-        <w:r>
-          <w:rPr>
-            <w:rFonts w:ascii="Times New Roman" w:hAnsi="Times New Roman"/>
-            <w:noProof/>
-            <w:webHidden/>
-            <w:sz w:val="24"/>
-            <w:szCs w:val="24"/>
-          </w:rPr>
-          <w:fldChar w:fldCharType="begin"/>
-        </w:r>
-        <w:r>
-          <w:rPr>
-            <w:rFonts w:ascii="Times New Roman" w:hAnsi="Times New Roman"/>
-            <w:noProof/>
-            <w:webHidden/>
-            <w:sz w:val="24"/>
-            <w:szCs w:val="24"/>
-          </w:rPr>
-          <w:instrText xml:space="preserve"> PAGEREF _Toc512860932 \h </w:instrText>
-        </w:r>
-        <w:r>
-          <w:rPr>
-            <w:rFonts w:ascii="Times New Roman" w:hAnsi="Times New Roman"/>
-            <w:noProof/>
-            <w:webHidden/>
-            <w:sz w:val="24"/>
-            <w:szCs w:val="24"/>
-          </w:rPr>
-        </w:r>
-        <w:r>
-          <w:rPr>
-            <w:rFonts w:ascii="Times New Roman" w:hAnsi="Times New Roman"/>
-            <w:noProof/>
-            <w:webHidden/>
-            <w:sz w:val="24"/>
-            <w:szCs w:val="24"/>
-          </w:rPr>
-          <w:fldChar w:fldCharType="separate"/>
-        </w:r>
-        <w:r>
-          <w:rPr>
-            <w:rFonts w:ascii="Times New Roman" w:hAnsi="Times New Roman"/>
-            <w:noProof/>
-            <w:webHidden/>
-            <w:sz w:val="24"/>
-            <w:szCs w:val="24"/>
-          </w:rPr>
-          <w:t>1</w:t>
-        </w:r>
-        <w:r>
-          <w:rPr>
-            <w:rFonts w:ascii="Times New Roman" w:hAnsi="Times New Roman"/>
-            <w:noProof/>
-            <w:webHidden/>
-            <w:sz w:val="24"/>
-            <w:szCs w:val="24"/>
-          </w:rPr>
-          <w:fldChar w:fldCharType="end"/>
-        </w:r>
       </w:hyperlink>
     </w:p>
     <w:p>
@@ -234,65 +173,6 @@
           </w:rPr>
           <w:tab/>
         </w:r>
-        <w:r>
-          <w:rPr>
-            <w:rFonts w:ascii="Times New Roman" w:hAnsi="Times New Roman"/>
-            <w:noProof/>
-            <w:webHidden/>
-            <w:sz w:val="24"/>
-            <w:szCs w:val="24"/>
-          </w:rPr>
-          <w:fldChar w:fldCharType="begin"/>
-        </w:r>
-        <w:r>
-          <w:rPr>
-            <w:rFonts w:ascii="Times New Roman" w:hAnsi="Times New Roman"/>
-            <w:noProof/>
-            <w:webHidden/>
-            <w:sz w:val="24"/>
-            <w:szCs w:val="24"/>
-          </w:rPr>
-          <w:instrText xml:space="preserve"> PAGEREF _Toc512860933 \h </w:instrText>
-        </w:r>
-        <w:r>
-          <w:rPr>
-            <w:rFonts w:ascii="Times New Roman" w:hAnsi="Times New Roman"/>
-            <w:noProof/>
-            <w:webHidden/>
-            <w:sz w:val="24"/>
-            <w:szCs w:val="24"/>
-          </w:rPr>
-        </w:r>
-        <w:r>
-          <w:rPr>
-            <w:rFonts w:ascii="Times New Roman" w:hAnsi="Times New Roman"/>
-            <w:noProof/>
-            <w:webHidden/>
-            <w:sz w:val="24"/>
-            <w:szCs w:val="24"/>
-          </w:rPr>
-          <w:fldChar w:fldCharType="separate"/>
-        </w:r>
-        <w:r>
-          <w:rPr>
-            <w:rFonts w:ascii="Times New Roman" w:hAnsi="Times New Roman"/>
-            <w:noProof/>
-            <w:webHidden/>
-            <w:sz w:val="24"/>
-            <w:szCs w:val="24"/>
-          </w:rPr>
-          <w:t>1</w:t>
-        </w:r>
-        <w:r>
-          <w:rPr>
-            <w:rFonts w:ascii="Times New Roman" w:hAnsi="Times New Roman"/>
-            <w:noProof/>
-            <w:webHidden/>
-            <w:sz w:val="24"/>
-            <w:szCs w:val="24"/>
-          </w:rPr>
-          <w:fldChar w:fldCharType="end"/>
-        </w:r>
       </w:hyperlink>
     </w:p>
     <w:p>
@@ -329,65 +209,6 @@
           </w:rPr>
           <w:tab/>
         </w:r>
-        <w:r>
-          <w:rPr>
-            <w:rFonts w:ascii="Times New Roman" w:hAnsi="Times New Roman"/>
-            <w:noProof/>
-            <w:webHidden/>
-            <w:sz w:val="24"/>
-            <w:szCs w:val="24"/>
-          </w:rPr>
-          <w:fldChar w:fldCharType="begin"/>
-        </w:r>
-        <w:r>
-          <w:rPr>
-            <w:rFonts w:ascii="Times New Roman" w:hAnsi="Times New Roman"/>
-            <w:noProof/>
-            <w:webHidden/>
-            <w:sz w:val="24"/>
-            <w:szCs w:val="24"/>
-          </w:rPr>
-          <w:instrText xml:space="preserve"> PAGEREF _Toc512860934 \h </w:instrText>
-        </w:r>
-        <w:r>
-          <w:rPr>
-            <w:rFonts w:ascii="Times New Roman" w:hAnsi="Times New Roman"/>
-            <w:noProof/>
-            <w:webHidden/>
-            <w:sz w:val="24"/>
-            <w:szCs w:val="24"/>
-          </w:rPr>
-        </w:r>
-        <w:r>
-          <w:rPr>
-            <w:rFonts w:ascii="Times New Roman" w:hAnsi="Times New Roman"/>
-            <w:noProof/>
-            <w:webHidden/>
-            <w:sz w:val="24"/>
-            <w:szCs w:val="24"/>
-          </w:rPr>
-          <w:fldChar w:fldCharType="separate"/>
-        </w:r>
-        <w:r>
-          <w:rPr>
-            <w:rFonts w:ascii="Times New Roman" w:hAnsi="Times New Roman"/>
-            <w:noProof/>
-            <w:webHidden/>
-            <w:sz w:val="24"/>
-            <w:szCs w:val="24"/>
-          </w:rPr>
-          <w:t>1</w:t>
-        </w:r>
-        <w:r>
-          <w:rPr>
-            <w:rFonts w:ascii="Times New Roman" w:hAnsi="Times New Roman"/>
-            <w:noProof/>
-            <w:webHidden/>
-            <w:sz w:val="24"/>
-            <w:szCs w:val="24"/>
-          </w:rPr>
-          <w:fldChar w:fldCharType="end"/>
-        </w:r>
       </w:hyperlink>
     </w:p>
     <w:p>
@@ -424,65 +245,6 @@
           </w:rPr>
           <w:tab/>
         </w:r>
-        <w:r>
-          <w:rPr>
-            <w:rFonts w:ascii="Times New Roman" w:hAnsi="Times New Roman"/>
-            <w:noProof/>
-            <w:webHidden/>
-            <w:sz w:val="24"/>
-            <w:szCs w:val="24"/>
-          </w:rPr>
-          <w:fldChar w:fldCharType="begin"/>
-        </w:r>
-        <w:r>
-          <w:rPr>
-            <w:rFonts w:ascii="Times New Roman" w:hAnsi="Times New Roman"/>
-            <w:noProof/>
-            <w:webHidden/>
-            <w:sz w:val="24"/>
-            <w:szCs w:val="24"/>
-          </w:rPr>
-          <w:instrText xml:space="preserve"> PAGEREF _Toc512860935 \h </w:instrText>
-        </w:r>
-        <w:r>
-          <w:rPr>
-            <w:rFonts w:ascii="Times New Roman" w:hAnsi="Times New Roman"/>
-            <w:noProof/>
-            <w:webHidden/>
-            <w:sz w:val="24"/>
-            <w:szCs w:val="24"/>
-          </w:rPr>
-        </w:r>
-        <w:r>
-          <w:rPr>
-            <w:rFonts w:ascii="Times New Roman" w:hAnsi="Times New Roman"/>
-            <w:noProof/>
-            <w:webHidden/>
-            <w:sz w:val="24"/>
-            <w:szCs w:val="24"/>
-          </w:rPr>
-          <w:fldChar w:fldCharType="separate"/>
-        </w:r>
-        <w:r>
-          <w:rPr>
-            <w:rFonts w:ascii="Times New Roman" w:hAnsi="Times New Roman"/>
-            <w:noProof/>
-            <w:webHidden/>
-            <w:sz w:val="24"/>
-            <w:szCs w:val="24"/>
-          </w:rPr>
-          <w:t>1</w:t>
-        </w:r>
-        <w:r>
-          <w:rPr>
-            <w:rFonts w:ascii="Times New Roman" w:hAnsi="Times New Roman"/>
-            <w:noProof/>
-            <w:webHidden/>
-            <w:sz w:val="24"/>
-            <w:szCs w:val="24"/>
-          </w:rPr>
-          <w:fldChar w:fldCharType="end"/>
-        </w:r>
       </w:hyperlink>
     </w:p>
     <w:p>
@@ -519,65 +281,6 @@
           </w:rPr>
           <w:tab/>
         </w:r>
-        <w:r>
-          <w:rPr>
-            <w:rFonts w:ascii="Times New Roman" w:hAnsi="Times New Roman"/>
-            <w:noProof/>
-            <w:webHidden/>
-            <w:sz w:val="24"/>
-            <w:szCs w:val="24"/>
-          </w:rPr>
-          <w:fldChar w:fldCharType="begin"/>
-        </w:r>
-        <w:r>
-          <w:rPr>
-            <w:rFonts w:ascii="Times New Roman" w:hAnsi="Times New Roman"/>
-            <w:noProof/>
-            <w:webHidden/>
-            <w:sz w:val="24"/>
-            <w:szCs w:val="24"/>
-          </w:rPr>
-          <w:instrText xml:space="preserve"> PAGEREF _Toc512860936 \h </w:instrText>
-        </w:r>
-        <w:r>
-          <w:rPr>
-            <w:rFonts w:ascii="Times New Roman" w:hAnsi="Times New Roman"/>
-            <w:noProof/>
-            <w:webHidden/>
-            <w:sz w:val="24"/>
-            <w:szCs w:val="24"/>
-          </w:rPr>
-        </w:r>
-        <w:r>
-          <w:rPr>
-            <w:rFonts w:ascii="Times New Roman" w:hAnsi="Times New Roman"/>
-            <w:noProof/>
-            <w:webHidden/>
-            <w:sz w:val="24"/>
-            <w:szCs w:val="24"/>
-          </w:rPr>
-          <w:fldChar w:fldCharType="separate"/>
-        </w:r>
-        <w:r>
-          <w:rPr>
-            <w:rFonts w:ascii="Times New Roman" w:hAnsi="Times New Roman"/>
-            <w:noProof/>
-            <w:webHidden/>
-            <w:sz w:val="24"/>
-            <w:szCs w:val="24"/>
-          </w:rPr>
-          <w:t>2</w:t>
-        </w:r>
-        <w:r>
-          <w:rPr>
-            <w:rFonts w:ascii="Times New Roman" w:hAnsi="Times New Roman"/>
-            <w:noProof/>
-            <w:webHidden/>
-            <w:sz w:val="24"/>
-            <w:szCs w:val="24"/>
-          </w:rPr>
-          <w:fldChar w:fldCharType="end"/>
-        </w:r>
       </w:hyperlink>
     </w:p>
     <w:p>
@@ -614,65 +317,6 @@
           </w:rPr>
           <w:tab/>
         </w:r>
-        <w:r>
-          <w:rPr>
-            <w:rFonts w:ascii="Times New Roman" w:hAnsi="Times New Roman"/>
-            <w:noProof/>
-            <w:webHidden/>
-            <w:sz w:val="24"/>
-            <w:szCs w:val="24"/>
-          </w:rPr>
-          <w:fldChar w:fldCharType="begin"/>
-        </w:r>
-        <w:r>
-          <w:rPr>
-            <w:rFonts w:ascii="Times New Roman" w:hAnsi="Times New Roman"/>
-            <w:noProof/>
-            <w:webHidden/>
-            <w:sz w:val="24"/>
-            <w:szCs w:val="24"/>
-          </w:rPr>
-          <w:instrText xml:space="preserve"> PAGEREF _Toc512860937 \h </w:instrText>
-        </w:r>
-        <w:r>
-          <w:rPr>
-            <w:rFonts w:ascii="Times New Roman" w:hAnsi="Times New Roman"/>
-            <w:noProof/>
-            <w:webHidden/>
-            <w:sz w:val="24"/>
-            <w:szCs w:val="24"/>
-          </w:rPr>
-        </w:r>
-        <w:r>
-          <w:rPr>
-            <w:rFonts w:ascii="Times New Roman" w:hAnsi="Times New Roman"/>
-            <w:noProof/>
-            <w:webHidden/>
-            <w:sz w:val="24"/>
-            <w:szCs w:val="24"/>
-          </w:rPr>
-          <w:fldChar w:fldCharType="separate"/>
-        </w:r>
-        <w:r>
-          <w:rPr>
-            <w:rFonts w:ascii="Times New Roman" w:hAnsi="Times New Roman"/>
-            <w:noProof/>
-            <w:webHidden/>
-            <w:sz w:val="24"/>
-            <w:szCs w:val="24"/>
-          </w:rPr>
-          <w:t>2</w:t>
-        </w:r>
-        <w:r>
-          <w:rPr>
-            <w:rFonts w:ascii="Times New Roman" w:hAnsi="Times New Roman"/>
-            <w:noProof/>
-            <w:webHidden/>
-            <w:sz w:val="24"/>
-            <w:szCs w:val="24"/>
-          </w:rPr>
-          <w:fldChar w:fldCharType="end"/>
-        </w:r>
       </w:hyperlink>
     </w:p>
     <w:p>
@@ -709,65 +353,6 @@
           </w:rPr>
           <w:tab/>
         </w:r>
-        <w:r>
-          <w:rPr>
-            <w:rFonts w:ascii="Times New Roman" w:hAnsi="Times New Roman"/>
-            <w:noProof/>
-            <w:webHidden/>
-            <w:sz w:val="24"/>
-            <w:szCs w:val="24"/>
-          </w:rPr>
-          <w:fldChar w:fldCharType="begin"/>
-        </w:r>
-        <w:r>
-          <w:rPr>
-            <w:rFonts w:ascii="Times New Roman" w:hAnsi="Times New Roman"/>
-            <w:noProof/>
-            <w:webHidden/>
-            <w:sz w:val="24"/>
-            <w:szCs w:val="24"/>
-          </w:rPr>
-          <w:instrText xml:space="preserve"> PAGEREF _Toc512860938 \h </w:instrText>
-        </w:r>
-        <w:r>
-          <w:rPr>
-            <w:rFonts w:ascii="Times New Roman" w:hAnsi="Times New Roman"/>
-            <w:noProof/>
-            <w:webHidden/>
-            <w:sz w:val="24"/>
-            <w:szCs w:val="24"/>
-          </w:rPr>
-        </w:r>
-        <w:r>
-          <w:rPr>
-            <w:rFonts w:ascii="Times New Roman" w:hAnsi="Times New Roman"/>
-            <w:noProof/>
-            <w:webHidden/>
-            <w:sz w:val="24"/>
-            <w:szCs w:val="24"/>
-          </w:rPr>
-          <w:fldChar w:fldCharType="separate"/>
-        </w:r>
-        <w:r>
-          <w:rPr>
-            <w:rFonts w:ascii="Times New Roman" w:hAnsi="Times New Roman"/>
-            <w:noProof/>
-            <w:webHidden/>
-            <w:sz w:val="24"/>
-            <w:szCs w:val="24"/>
-          </w:rPr>
-          <w:t>2</w:t>
-        </w:r>
-        <w:r>
-          <w:rPr>
-            <w:rFonts w:ascii="Times New Roman" w:hAnsi="Times New Roman"/>
-            <w:noProof/>
-            <w:webHidden/>
-            <w:sz w:val="24"/>
-            <w:szCs w:val="24"/>
-          </w:rPr>
-          <w:fldChar w:fldCharType="end"/>
-        </w:r>
       </w:hyperlink>
     </w:p>
     <w:p>
@@ -804,65 +389,6 @@
           </w:rPr>
           <w:tab/>
         </w:r>
-        <w:r>
-          <w:rPr>
-            <w:rFonts w:ascii="Times New Roman" w:hAnsi="Times New Roman"/>
-            <w:noProof/>
-            <w:webHidden/>
-            <w:sz w:val="24"/>
-            <w:szCs w:val="24"/>
-          </w:rPr>
-          <w:fldChar w:fldCharType="begin"/>
-        </w:r>
-        <w:r>
-          <w:rPr>
-            <w:rFonts w:ascii="Times New Roman" w:hAnsi="Times New Roman"/>
-            <w:noProof/>
-            <w:webHidden/>
-            <w:sz w:val="24"/>
-            <w:szCs w:val="24"/>
-          </w:rPr>
-          <w:instrText xml:space="preserve"> PAGEREF _Toc512860939 \h </w:instrText>
-        </w:r>
-        <w:r>
-          <w:rPr>
-            <w:rFonts w:ascii="Times New Roman" w:hAnsi="Times New Roman"/>
-            <w:noProof/>
-            <w:webHidden/>
-            <w:sz w:val="24"/>
-            <w:szCs w:val="24"/>
-          </w:rPr>
-        </w:r>
-        <w:r>
-          <w:rPr>
-            <w:rFonts w:ascii="Times New Roman" w:hAnsi="Times New Roman"/>
-            <w:noProof/>
-            <w:webHidden/>
-            <w:sz w:val="24"/>
-            <w:szCs w:val="24"/>
-          </w:rPr>
-          <w:fldChar w:fldCharType="separate"/>
-        </w:r>
-        <w:r>
-          <w:rPr>
-            <w:rFonts w:ascii="Times New Roman" w:hAnsi="Times New Roman"/>
-            <w:noProof/>
-            <w:webHidden/>
-            <w:sz w:val="24"/>
-            <w:szCs w:val="24"/>
-          </w:rPr>
-          <w:t>3</w:t>
-        </w:r>
-        <w:r>
-          <w:rPr>
-            <w:rFonts w:ascii="Times New Roman" w:hAnsi="Times New Roman"/>
-            <w:noProof/>
-            <w:webHidden/>
-            <w:sz w:val="24"/>
-            <w:szCs w:val="24"/>
-          </w:rPr>
-          <w:fldChar w:fldCharType="end"/>
-        </w:r>
       </w:hyperlink>
     </w:p>
     <w:p>
@@ -899,65 +425,6 @@
           </w:rPr>
           <w:tab/>
         </w:r>
-        <w:r>
-          <w:rPr>
-            <w:rFonts w:ascii="Times New Roman" w:hAnsi="Times New Roman"/>
-            <w:noProof/>
-            <w:webHidden/>
-            <w:sz w:val="24"/>
-            <w:szCs w:val="24"/>
-          </w:rPr>
-          <w:fldChar w:fldCharType="begin"/>
-        </w:r>
-        <w:r>
-          <w:rPr>
-            <w:rFonts w:ascii="Times New Roman" w:hAnsi="Times New Roman"/>
-            <w:noProof/>
-            <w:webHidden/>
-            <w:sz w:val="24"/>
-            <w:szCs w:val="24"/>
-          </w:rPr>
-          <w:instrText xml:space="preserve"> PAGEREF _Toc512860940 \h </w:instrText>
-        </w:r>
-        <w:r>
-          <w:rPr>
-            <w:rFonts w:ascii="Times New Roman" w:hAnsi="Times New Roman"/>
-            <w:noProof/>
-            <w:webHidden/>
-            <w:sz w:val="24"/>
-            <w:szCs w:val="24"/>
-          </w:rPr>
-        </w:r>
-        <w:r>
-          <w:rPr>
-            <w:rFonts w:ascii="Times New Roman" w:hAnsi="Times New Roman"/>
-            <w:noProof/>
-            <w:webHidden/>
-            <w:sz w:val="24"/>
-            <w:szCs w:val="24"/>
-          </w:rPr>
-          <w:fldChar w:fldCharType="separate"/>
-        </w:r>
-        <w:r>
-          <w:rPr>
-            <w:rFonts w:ascii="Times New Roman" w:hAnsi="Times New Roman"/>
-            <w:noProof/>
-            <w:webHidden/>
-            <w:sz w:val="24"/>
-            <w:szCs w:val="24"/>
-          </w:rPr>
-          <w:t>3</w:t>
-        </w:r>
-        <w:r>
-          <w:rPr>
-            <w:rFonts w:ascii="Times New Roman" w:hAnsi="Times New Roman"/>
-            <w:noProof/>
-            <w:webHidden/>
-            <w:sz w:val="24"/>
-            <w:szCs w:val="24"/>
-          </w:rPr>
-          <w:fldChar w:fldCharType="end"/>
-        </w:r>
       </w:hyperlink>
     </w:p>
     <w:p>
@@ -994,65 +461,6 @@
           </w:rPr>
           <w:tab/>
         </w:r>
-        <w:r>
-          <w:rPr>
-            <w:rFonts w:ascii="Times New Roman" w:hAnsi="Times New Roman"/>
-            <w:noProof/>
-            <w:webHidden/>
-            <w:sz w:val="24"/>
-            <w:szCs w:val="24"/>
-          </w:rPr>
-          <w:fldChar w:fldCharType="begin"/>
-        </w:r>
-        <w:r>
-          <w:rPr>
-            <w:rFonts w:ascii="Times New Roman" w:hAnsi="Times New Roman"/>
-            <w:noProof/>
-            <w:webHidden/>
-            <w:sz w:val="24"/>
-            <w:szCs w:val="24"/>
-          </w:rPr>
-          <w:instrText xml:space="preserve"> PAGEREF _Toc512860941 \h </w:instrText>
-        </w:r>
-        <w:r>
-          <w:rPr>
-            <w:rFonts w:ascii="Times New Roman" w:hAnsi="Times New Roman"/>
-            <w:noProof/>
-            <w:webHidden/>
-            <w:sz w:val="24"/>
-            <w:szCs w:val="24"/>
-          </w:rPr>
-        </w:r>
-        <w:r>
-          <w:rPr>
-            <w:rFonts w:ascii="Times New Roman" w:hAnsi="Times New Roman"/>
-            <w:noProof/>
-            <w:webHidden/>
-            <w:sz w:val="24"/>
-            <w:szCs w:val="24"/>
-          </w:rPr>
-          <w:fldChar w:fldCharType="separate"/>
-        </w:r>
-        <w:r>
-          <w:rPr>
-            <w:rFonts w:ascii="Times New Roman" w:hAnsi="Times New Roman"/>
-            <w:noProof/>
-            <w:webHidden/>
-            <w:sz w:val="24"/>
-            <w:szCs w:val="24"/>
-          </w:rPr>
-          <w:t>3</w:t>
-        </w:r>
-        <w:r>
-          <w:rPr>
-            <w:rFonts w:ascii="Times New Roman" w:hAnsi="Times New Roman"/>
-            <w:noProof/>
-            <w:webHidden/>
-            <w:sz w:val="24"/>
-            <w:szCs w:val="24"/>
-          </w:rPr>
-          <w:fldChar w:fldCharType="end"/>
-        </w:r>
       </w:hyperlink>
     </w:p>
     <w:p>
@@ -1089,65 +497,6 @@
           </w:rPr>
           <w:tab/>
         </w:r>
-        <w:r>
-          <w:rPr>
-            <w:rFonts w:ascii="Times New Roman" w:hAnsi="Times New Roman"/>
-            <w:noProof/>
-            <w:webHidden/>
-            <w:sz w:val="24"/>
-            <w:szCs w:val="24"/>
-          </w:rPr>
-          <w:fldChar w:fldCharType="begin"/>
-        </w:r>
-        <w:r>
-          <w:rPr>
-            <w:rFonts w:ascii="Times New Roman" w:hAnsi="Times New Roman"/>
-            <w:noProof/>
-            <w:webHidden/>
-            <w:sz w:val="24"/>
-            <w:szCs w:val="24"/>
-          </w:rPr>
-          <w:instrText xml:space="preserve"> PAGEREF _Toc512860942 \h </w:instrText>
-        </w:r>
-        <w:r>
-          <w:rPr>
-            <w:rFonts w:ascii="Times New Roman" w:hAnsi="Times New Roman"/>
-            <w:noProof/>
-            <w:webHidden/>
-            <w:sz w:val="24"/>
-            <w:szCs w:val="24"/>
-          </w:rPr>
-        </w:r>
-        <w:r>
-          <w:rPr>
-            <w:rFonts w:ascii="Times New Roman" w:hAnsi="Times New Roman"/>
-            <w:noProof/>
-            <w:webHidden/>
-            <w:sz w:val="24"/>
-            <w:szCs w:val="24"/>
-          </w:rPr>
-          <w:fldChar w:fldCharType="separate"/>
-        </w:r>
-        <w:r>
-          <w:rPr>
-            <w:rFonts w:ascii="Times New Roman" w:hAnsi="Times New Roman"/>
-            <w:noProof/>
-            <w:webHidden/>
-            <w:sz w:val="24"/>
-            <w:szCs w:val="24"/>
-          </w:rPr>
-          <w:t>3</w:t>
-        </w:r>
-        <w:r>
-          <w:rPr>
-            <w:rFonts w:ascii="Times New Roman" w:hAnsi="Times New Roman"/>
-            <w:noProof/>
-            <w:webHidden/>
-            <w:sz w:val="24"/>
-            <w:szCs w:val="24"/>
-          </w:rPr>
-          <w:fldChar w:fldCharType="end"/>
-        </w:r>
       </w:hyperlink>
     </w:p>
     <w:p>
@@ -1184,65 +533,6 @@
           </w:rPr>
           <w:tab/>
         </w:r>
-        <w:r>
-          <w:rPr>
-            <w:rFonts w:ascii="Times New Roman" w:hAnsi="Times New Roman"/>
-            <w:noProof/>
-            <w:webHidden/>
-            <w:sz w:val="24"/>
-            <w:szCs w:val="24"/>
-          </w:rPr>
-          <w:fldChar w:fldCharType="begin"/>
-        </w:r>
-        <w:r>
-          <w:rPr>
-            <w:rFonts w:ascii="Times New Roman" w:hAnsi="Times New Roman"/>
-            <w:noProof/>
-            <w:webHidden/>
-            <w:sz w:val="24"/>
-            <w:szCs w:val="24"/>
-          </w:rPr>
-          <w:instrText xml:space="preserve"> PAGEREF _Toc512860943 \h </w:instrText>
-        </w:r>
-        <w:r>
-          <w:rPr>
-            <w:rFonts w:ascii="Times New Roman" w:hAnsi="Times New Roman"/>
-            <w:noProof/>
-            <w:webHidden/>
-            <w:sz w:val="24"/>
-            <w:szCs w:val="24"/>
-          </w:rPr>
-        </w:r>
-        <w:r>
-          <w:rPr>
-            <w:rFonts w:ascii="Times New Roman" w:hAnsi="Times New Roman"/>
-            <w:noProof/>
-            <w:webHidden/>
-            <w:sz w:val="24"/>
-            <w:szCs w:val="24"/>
-          </w:rPr>
-          <w:fldChar w:fldCharType="separate"/>
-        </w:r>
-        <w:r>
-          <w:rPr>
-            <w:rFonts w:ascii="Times New Roman" w:hAnsi="Times New Roman"/>
-            <w:noProof/>
-            <w:webHidden/>
-            <w:sz w:val="24"/>
-            <w:szCs w:val="24"/>
-          </w:rPr>
-          <w:t>3</w:t>
-        </w:r>
-        <w:r>
-          <w:rPr>
-            <w:rFonts w:ascii="Times New Roman" w:hAnsi="Times New Roman"/>
-            <w:noProof/>
-            <w:webHidden/>
-            <w:sz w:val="24"/>
-            <w:szCs w:val="24"/>
-          </w:rPr>
-          <w:fldChar w:fldCharType="end"/>
-        </w:r>
       </w:hyperlink>
     </w:p>
     <w:p>
@@ -1259,40 +549,40 @@
       <w:pPr>
         <w:pStyle w:val="Heading3"/>
       </w:pPr>
-      <w:bookmarkStart w:id="1" w:name="P4_68"/>
-      <w:bookmarkStart w:id="2" w:name="_Toc512860932"/>
+      <w:bookmarkStart w:id="0" w:name="P4_68"/>
+      <w:bookmarkStart w:id="1" w:name="_Toc512860932"/>
+      <w:bookmarkEnd w:id="0"/>
+      <w:r>
+        <w:t xml:space="preserve">Part 1 </w:t>
+      </w:r>
+      <w:r>
+        <w:t>–</w:t>
+      </w:r>
+      <w:r>
+        <w:t xml:space="preserve"> </w:t>
+      </w:r>
+      <w:r>
+        <w:t>Introduction</w:t>
+      </w:r>
       <w:bookmarkEnd w:id="1"/>
-      <w:r>
-        <w:t xml:space="preserve">Part 1 </w:t>
-      </w:r>
-      <w:r>
-        <w:t>–</w:t>
-      </w:r>
-      <w:r>
-        <w:t xml:space="preserve"> </w:t>
-      </w:r>
-      <w:r>
-        <w:t>Introduction</w:t>
-      </w:r>
+    </w:p>
+    <w:p>
+      <w:pPr>
+        <w:pStyle w:val="Heading4"/>
+      </w:pPr>
+      <w:bookmarkStart w:id="2" w:name="P5_90"/>
+      <w:bookmarkStart w:id="3" w:name="_Toc512860933"/>
       <w:bookmarkEnd w:id="2"/>
-    </w:p>
-    <w:p>
-      <w:pPr>
-        <w:pStyle w:val="Heading4"/>
-      </w:pPr>
-      <w:bookmarkStart w:id="3" w:name="P5_90"/>
-      <w:bookmarkStart w:id="4" w:name="_Toc512860933"/>
+      <w:r>
+        <w:t xml:space="preserve">DD-100 </w:t>
+      </w:r>
+      <w:r>
+        <w:t>Purpose</w:t>
+      </w:r>
+      <w:r>
+        <w:t>.</w:t>
+      </w:r>
       <w:bookmarkEnd w:id="3"/>
-      <w:r>
-        <w:t xml:space="preserve">DD-100 </w:t>
-      </w:r>
-      <w:r>
-        <w:t>Purpose</w:t>
-      </w:r>
-      <w:r>
-        <w:t>.</w:t>
-      </w:r>
-      <w:bookmarkEnd w:id="4"/>
     </w:p>
     <w:p>
       <w:pPr>
@@ -1319,13 +609,13 @@
       <w:pPr>
         <w:pStyle w:val="Heading4"/>
       </w:pPr>
-      <w:bookmarkStart w:id="5" w:name="P7_361"/>
-      <w:bookmarkStart w:id="6" w:name="_Toc512860934"/>
+      <w:bookmarkStart w:id="4" w:name="P7_361"/>
+      <w:bookmarkStart w:id="5" w:name="_Toc512860934"/>
+      <w:bookmarkEnd w:id="4"/>
+      <w:r>
+        <w:t>DD-101 Applicability.</w:t>
+      </w:r>
       <w:bookmarkEnd w:id="5"/>
-      <w:r>
-        <w:t>DD-101 Applicability.</w:t>
-      </w:r>
-      <w:bookmarkEnd w:id="6"/>
     </w:p>
     <w:p>
       <w:pPr>
@@ -1388,13 +678,13 @@
       <w:pPr>
         <w:pStyle w:val="Heading4"/>
       </w:pPr>
-      <w:bookmarkStart w:id="7" w:name="P9_790"/>
-      <w:bookmarkStart w:id="8" w:name="_Toc512860935"/>
+      <w:bookmarkStart w:id="6" w:name="P9_790"/>
+      <w:bookmarkStart w:id="7" w:name="_Toc512860935"/>
+      <w:bookmarkEnd w:id="6"/>
+      <w:r>
+        <w:t>DD-102 Goals.</w:t>
+      </w:r>
       <w:bookmarkEnd w:id="7"/>
-      <w:r>
-        <w:t>DD-102 Goals.</w:t>
-      </w:r>
-      <w:bookmarkEnd w:id="8"/>
     </w:p>
     <w:p>
       <w:pPr>
@@ -1493,13 +783,8 @@
         <w:t xml:space="preserve">can </w:t>
       </w:r>
       <w:r>
-        <w:t xml:space="preserve">meet subcontracting plan </w:t>
-      </w:r>
-      <w:proofErr w:type="gramStart"/>
-      <w:r>
-        <w:t>goals;</w:t>
-      </w:r>
-      <w:proofErr w:type="gramEnd"/>
+        <w:t>meet subcontracting plan goals;</w:t>
+      </w:r>
     </w:p>
     <w:p>
       <w:pPr>
@@ -1525,13 +810,8 @@
         <w:t xml:space="preserve">goals are consistent with their </w:t>
       </w:r>
       <w:r>
-        <w:t xml:space="preserve">cost or pricing data or information other than cost or pricing </w:t>
-      </w:r>
-      <w:proofErr w:type="gramStart"/>
-      <w:r>
-        <w:t>data;</w:t>
-      </w:r>
-      <w:proofErr w:type="gramEnd"/>
+        <w:t>cost or pricing data or information other than cost or pricing data;</w:t>
+      </w:r>
     </w:p>
     <w:p>
       <w:pPr>
@@ -1625,19 +905,19 @@
       <w:pPr>
         <w:pStyle w:val="Heading4"/>
       </w:pPr>
-      <w:bookmarkStart w:id="9" w:name="P11_1130"/>
-      <w:bookmarkStart w:id="10" w:name="_Toc512860936"/>
+      <w:bookmarkStart w:id="8" w:name="P11_1130"/>
+      <w:bookmarkStart w:id="9" w:name="_Toc512860936"/>
+      <w:bookmarkEnd w:id="8"/>
+      <w:r>
+        <w:t xml:space="preserve">DD-103 </w:t>
+      </w:r>
+      <w:r>
+        <w:t>Evaluation Rating</w:t>
+      </w:r>
+      <w:r>
+        <w:t>.</w:t>
+      </w:r>
       <w:bookmarkEnd w:id="9"/>
-      <w:r>
-        <w:t xml:space="preserve">DD-103 </w:t>
-      </w:r>
-      <w:r>
-        <w:t>Evaluation Rating</w:t>
-      </w:r>
-      <w:r>
-        <w:t>.</w:t>
-      </w:r>
-      <w:bookmarkEnd w:id="10"/>
     </w:p>
     <w:p>
       <w:pPr>
@@ -1702,13 +982,38 @@
         <w:t xml:space="preserve"> </w:t>
       </w:r>
       <w:r>
-        <w:t xml:space="preserve">in the context of the </w:t>
-      </w:r>
-      <w:proofErr w:type="gramStart"/>
-      <w:r>
-        <w:t>particular procurement</w:t>
-      </w:r>
-      <w:proofErr w:type="gramEnd"/>
+        <w:t xml:space="preserve">in the context of the particular procurement. </w:t>
+      </w:r>
+      <w:r>
+        <w:t xml:space="preserve"> </w:t>
+      </w:r>
+      <w:r>
+        <w:t xml:space="preserve">For instance, in smaller dollar value contracts, </w:t>
+      </w:r>
+      <w:r>
+        <w:t xml:space="preserve">or contracts for uniquely manufactured items, </w:t>
+      </w:r>
+      <w:r>
+        <w:t xml:space="preserve">it </w:t>
+      </w:r>
+      <w:r>
+        <w:t>might be</w:t>
+      </w:r>
+      <w:r>
+        <w:t xml:space="preserve"> impracticable or not cost effective for offerors to take the type of actions that </w:t>
+      </w:r>
+      <w:r>
+        <w:t xml:space="preserve">might </w:t>
+      </w:r>
+      <w:r>
+        <w:t>be appropriate in contracts for larger dollar values</w:t>
+      </w:r>
+      <w:r>
+        <w:t xml:space="preserve"> </w:t>
+      </w:r>
+      <w:r>
+        <w:t>or commercial components</w:t>
+      </w:r>
       <w:r>
         <w:t xml:space="preserve">. </w:t>
       </w:r>
@@ -1716,93 +1021,60 @@
         <w:t xml:space="preserve"> </w:t>
       </w:r>
       <w:r>
-        <w:t xml:space="preserve">For instance, in smaller dollar value contracts, </w:t>
-      </w:r>
-      <w:r>
-        <w:t xml:space="preserve">or contracts for uniquely manufactured items, </w:t>
-      </w:r>
-      <w:r>
-        <w:t xml:space="preserve">it </w:t>
-      </w:r>
-      <w:r>
-        <w:t>might be</w:t>
-      </w:r>
-      <w:r>
-        <w:t xml:space="preserve"> impracticable or not cost effective for offerors to take the type of actions that </w:t>
-      </w:r>
-      <w:r>
-        <w:t xml:space="preserve">might </w:t>
-      </w:r>
-      <w:r>
-        <w:t>be appropriate in contracts for larger dollar values</w:t>
+        <w:t>T</w:t>
+      </w:r>
+      <w:r>
+        <w:t>o receive a</w:t>
+      </w:r>
+      <w:r>
+        <w:t>n “Acceptable”</w:t>
+      </w:r>
+      <w:r>
+        <w:t xml:space="preserve"> rating, the contractor must satisfy all objectives </w:t>
+      </w:r>
+      <w:r>
+        <w:t xml:space="preserve">in </w:t>
+      </w:r>
+      <w:r>
+        <w:t xml:space="preserve">Part 2 and meet </w:t>
+      </w:r>
+      <w:r>
+        <w:t xml:space="preserve">each </w:t>
+      </w:r>
+      <w:r>
+        <w:t xml:space="preserve">statutory subcontracting plan requirement outlined </w:t>
+      </w:r>
+      <w:r>
+        <w:t xml:space="preserve">in </w:t>
+      </w:r>
+      <w:r>
+        <w:t xml:space="preserve">Part 3.  Failure to receive a subcontracting plan rating of acceptable </w:t>
+      </w:r>
+      <w:r>
+        <w:t xml:space="preserve">could </w:t>
+      </w:r>
+      <w:r>
+        <w:t xml:space="preserve">jeopardize </w:t>
+      </w:r>
+      <w:r>
+        <w:t xml:space="preserve">the </w:t>
+      </w:r>
+      <w:r>
+        <w:t>offeror</w:t>
+      </w:r>
+      <w:r>
+        <w:t>’s</w:t>
       </w:r>
       <w:r>
         <w:t xml:space="preserve"> </w:t>
       </w:r>
       <w:r>
-        <w:t>or commercial components</w:t>
-      </w:r>
-      <w:r>
-        <w:t xml:space="preserve">. </w:t>
+        <w:t>selection for contract award.  The contracting officer</w:t>
       </w:r>
       <w:r>
         <w:t xml:space="preserve"> </w:t>
       </w:r>
       <w:r>
-        <w:t>T</w:t>
-      </w:r>
-      <w:r>
-        <w:t>o receive a</w:t>
-      </w:r>
-      <w:r>
-        <w:t>n “Acceptable”</w:t>
-      </w:r>
-      <w:r>
-        <w:t xml:space="preserve"> rating, the contractor must satisfy all objectives </w:t>
-      </w:r>
-      <w:r>
-        <w:t xml:space="preserve">in </w:t>
-      </w:r>
-      <w:r>
-        <w:t xml:space="preserve">Part 2 and meet </w:t>
-      </w:r>
-      <w:r>
-        <w:t xml:space="preserve">each </w:t>
-      </w:r>
-      <w:r>
-        <w:t xml:space="preserve">statutory subcontracting plan requirement outlined </w:t>
-      </w:r>
-      <w:r>
-        <w:t xml:space="preserve">in </w:t>
-      </w:r>
-      <w:r>
-        <w:t xml:space="preserve">Part 3.  Failure to receive a subcontracting plan rating of acceptable </w:t>
-      </w:r>
-      <w:r>
-        <w:t xml:space="preserve">could </w:t>
-      </w:r>
-      <w:r>
-        <w:t xml:space="preserve">jeopardize </w:t>
-      </w:r>
-      <w:r>
-        <w:t xml:space="preserve">the </w:t>
-      </w:r>
-      <w:r>
-        <w:t>offeror</w:t>
-      </w:r>
-      <w:r>
-        <w:t>’s</w:t>
-      </w:r>
-      <w:r>
-        <w:t xml:space="preserve"> </w:t>
-      </w:r>
-      <w:r>
-        <w:t>selection for contract award.  The contracting officer</w:t>
-      </w:r>
-      <w:r>
-        <w:t xml:space="preserve"> </w:t>
-      </w:r>
-      <w:r>
         <w:t xml:space="preserve">must document the </w:t>
       </w:r>
       <w:r>
@@ -1813,13 +1085,13 @@
       <w:pPr>
         <w:pStyle w:val="Heading4"/>
       </w:pPr>
-      <w:bookmarkStart w:id="11" w:name="P13_1621"/>
-      <w:bookmarkStart w:id="12" w:name="_Toc512860937"/>
+      <w:bookmarkStart w:id="10" w:name="P13_1621"/>
+      <w:bookmarkStart w:id="11" w:name="_Toc512860937"/>
+      <w:bookmarkEnd w:id="10"/>
+      <w:r>
+        <w:t>DD-104 Modification of Guide.</w:t>
+      </w:r>
       <w:bookmarkEnd w:id="11"/>
-      <w:r>
-        <w:t>DD-104 Modification of Guide.</w:t>
-      </w:r>
-      <w:bookmarkEnd w:id="12"/>
     </w:p>
     <w:p>
       <w:pPr>
@@ -1867,21 +1139,13 @@
       <w:pPr>
         <w:pStyle w:val="Heading4"/>
       </w:pPr>
-      <w:bookmarkStart w:id="13" w:name="P15_1792"/>
-      <w:bookmarkStart w:id="14" w:name="_Toc512860938"/>
+      <w:bookmarkStart w:id="12" w:name="P15_1792"/>
+      <w:bookmarkStart w:id="13" w:name="_Toc512860938"/>
+      <w:bookmarkEnd w:id="12"/>
+      <w:r>
+        <w:t>DD-105 Use of Preaward Surveys.</w:t>
+      </w:r>
       <w:bookmarkEnd w:id="13"/>
-      <w:r>
-        <w:t xml:space="preserve">DD-105 Use of </w:t>
-      </w:r>
-      <w:proofErr w:type="spellStart"/>
-      <w:r>
-        <w:t>Preaward</w:t>
-      </w:r>
-      <w:proofErr w:type="spellEnd"/>
-      <w:r>
-        <w:t xml:space="preserve"> Surveys.</w:t>
-      </w:r>
-      <w:bookmarkEnd w:id="14"/>
     </w:p>
     <w:p>
       <w:pPr>
@@ -1901,15 +1165,7 @@
         <w:t xml:space="preserve">obtain </w:t>
       </w:r>
       <w:r>
-        <w:t xml:space="preserve">information needed to assess contractor compliance with subcontracting plans in current and previous contracts by requesting a </w:t>
-      </w:r>
-      <w:proofErr w:type="spellStart"/>
-      <w:r>
-        <w:t>preaward</w:t>
-      </w:r>
-      <w:proofErr w:type="spellEnd"/>
-      <w:r>
-        <w:t xml:space="preserve"> survey in accordance with FAR 9.106</w:t>
+        <w:t>information needed to assess contractor compliance with subcontracting plans in current and previous contracts by requesting a preaward survey in accordance with FAR 9.106</w:t>
       </w:r>
       <w:r>
         <w:t xml:space="preserve">, DFARS 209.106 and </w:t>
@@ -1928,9 +1184,9 @@
           <w:strike/>
         </w:rPr>
       </w:pPr>
-      <w:bookmarkStart w:id="15" w:name="P17_2088"/>
-      <w:bookmarkStart w:id="16" w:name="_Toc512860939"/>
-      <w:bookmarkEnd w:id="15"/>
+      <w:bookmarkStart w:id="14" w:name="P17_2088"/>
+      <w:bookmarkStart w:id="15" w:name="_Toc512860939"/>
+      <w:bookmarkEnd w:id="14"/>
       <w:r>
         <w:lastRenderedPageBreak/>
         <w:t xml:space="preserve">Part 2 </w:t>
@@ -1947,23 +1203,23 @@
       <w:r>
         <w:t>System</w:t>
       </w:r>
+      <w:bookmarkEnd w:id="15"/>
+    </w:p>
+    <w:p>
+      <w:pPr>
+        <w:pStyle w:val="Heading4"/>
+      </w:pPr>
+      <w:bookmarkStart w:id="16" w:name="_Toc512860940"/>
+      <w:r>
+        <w:t xml:space="preserve">DD-201 </w:t>
+      </w:r>
+      <w:r>
+        <w:t>A</w:t>
+      </w:r>
+      <w:r>
+        <w:t>cceptable Plans.</w:t>
+      </w:r>
       <w:bookmarkEnd w:id="16"/>
-    </w:p>
-    <w:p>
-      <w:pPr>
-        <w:pStyle w:val="Heading4"/>
-      </w:pPr>
-      <w:bookmarkStart w:id="17" w:name="_Toc512860940"/>
-      <w:r>
-        <w:t xml:space="preserve">DD-201 </w:t>
-      </w:r>
-      <w:r>
-        <w:t>A</w:t>
-      </w:r>
-      <w:r>
-        <w:t>cceptable Plans.</w:t>
-      </w:r>
-      <w:bookmarkEnd w:id="17"/>
     </w:p>
     <w:p>
       <w:pPr>
@@ -1989,21 +1245,7 @@
         <w:rPr>
           <w:bCs/>
         </w:rPr>
-        <w:t xml:space="preserve">ubcontracting plan meets </w:t>
-      </w:r>
-      <w:proofErr w:type="gramStart"/>
-      <w:r>
-        <w:rPr>
-          <w:bCs/>
-        </w:rPr>
-        <w:t>all of</w:t>
-      </w:r>
-      <w:proofErr w:type="gramEnd"/>
-      <w:r>
-        <w:rPr>
-          <w:bCs/>
-        </w:rPr>
-        <w:t xml:space="preserve"> the requirements outlined </w:t>
+        <w:t xml:space="preserve">ubcontracting plan meets all of the requirements outlined </w:t>
       </w:r>
       <w:r>
         <w:rPr>
@@ -2406,7 +1648,7 @@
       <w:pPr>
         <w:pStyle w:val="Heading4"/>
       </w:pPr>
-      <w:bookmarkStart w:id="18" w:name="_Toc512860941"/>
+      <w:bookmarkStart w:id="17" w:name="_Toc512860941"/>
       <w:r>
         <w:t xml:space="preserve">DD-202 </w:t>
       </w:r>
@@ -2416,7 +1658,7 @@
       <w:r>
         <w:t>nacceptable Plans.</w:t>
       </w:r>
-      <w:bookmarkEnd w:id="18"/>
+      <w:bookmarkEnd w:id="17"/>
     </w:p>
     <w:p>
       <w:pPr>
@@ -2625,16 +1867,11 @@
         <w:t xml:space="preserve"> </w:t>
       </w:r>
       <w:r>
-        <w:t xml:space="preserve">Ensure the proposed subcontracting goals are attainable </w:t>
-      </w:r>
-      <w:proofErr w:type="gramStart"/>
-      <w:r>
-        <w:t xml:space="preserve">in </w:t>
+        <w:t xml:space="preserve">Ensure the proposed subcontracting goals are attainable in </w:t>
       </w:r>
       <w:r>
         <w:t>light of</w:t>
       </w:r>
-      <w:proofErr w:type="gramEnd"/>
       <w:r>
         <w:t xml:space="preserve"> the contractor</w:t>
       </w:r>
@@ -2760,24 +1997,24 @@
       <w:pPr>
         <w:pStyle w:val="Heading3"/>
       </w:pPr>
-      <w:bookmarkStart w:id="19" w:name="_Toc512860942"/>
+      <w:bookmarkStart w:id="18" w:name="_Toc512860942"/>
       <w:r>
         <w:t>Part 3 – Subcontracting Plan Requirements</w:t>
       </w:r>
+      <w:bookmarkEnd w:id="18"/>
+    </w:p>
+    <w:p>
+      <w:pPr>
+        <w:pStyle w:val="Heading4"/>
+      </w:pPr>
+      <w:bookmarkStart w:id="19" w:name="_Toc512860943"/>
+      <w:r>
+        <w:t>DD-301</w:t>
+      </w:r>
+      <w:r>
+        <w:t xml:space="preserve"> Requirements.</w:t>
+      </w:r>
       <w:bookmarkEnd w:id="19"/>
-    </w:p>
-    <w:p>
-      <w:pPr>
-        <w:pStyle w:val="Heading4"/>
-      </w:pPr>
-      <w:bookmarkStart w:id="20" w:name="_Toc512860943"/>
-      <w:r>
-        <w:t>DD-301</w:t>
-      </w:r>
-      <w:r>
-        <w:t xml:space="preserve"> Requirements.</w:t>
-      </w:r>
-      <w:bookmarkEnd w:id="20"/>
     </w:p>
     <w:p>
       <w:pPr>
@@ -3688,26 +2925,16 @@
           <w:sz w:val="24"/>
           <w:szCs w:val="24"/>
         </w:rPr>
-        <w:t xml:space="preserve"> studies or </w:t>
-      </w:r>
-      <w:proofErr w:type="gramStart"/>
+        <w:t xml:space="preserve"> studies or surveys</w:t>
+      </w:r>
       <w:r>
         <w:rPr>
           <w:rFonts w:ascii="Times New Roman" w:hAnsi="Times New Roman"/>
           <w:sz w:val="24"/>
           <w:szCs w:val="24"/>
         </w:rPr>
-        <w:t>surveys</w:t>
-      </w:r>
-      <w:r>
-        <w:rPr>
-          <w:rFonts w:ascii="Times New Roman" w:hAnsi="Times New Roman"/>
-          <w:sz w:val="24"/>
-          <w:szCs w:val="24"/>
-        </w:rPr>
         <w:t>;</w:t>
       </w:r>
-      <w:proofErr w:type="gramEnd"/>
     </w:p>
     <w:p>
       <w:pPr>
@@ -3735,70 +2962,42 @@
           <w:sz w:val="24"/>
           <w:szCs w:val="24"/>
         </w:rPr>
-        <w:t xml:space="preserve">Submit periodic reports so that the Government can determine the extent of offeror’s compliance with the subcontracting </w:t>
-      </w:r>
-      <w:proofErr w:type="gramStart"/>
+        <w:t>Submit periodic reports so that the Government can determine the extent of offeror’s compliance with the subcontracting plan</w:t>
+      </w:r>
       <w:r>
         <w:rPr>
           <w:rFonts w:ascii="Times New Roman" w:hAnsi="Times New Roman"/>
           <w:sz w:val="24"/>
           <w:szCs w:val="24"/>
         </w:rPr>
-        <w:t>plan</w:t>
-      </w:r>
-      <w:r>
+        <w:t>;</w:t>
+      </w:r>
+    </w:p>
+    <w:p>
+      <w:pPr>
+        <w:ind w:firstLine="720"/>
         <w:rPr>
           <w:rFonts w:ascii="Times New Roman" w:hAnsi="Times New Roman"/>
           <w:sz w:val="24"/>
           <w:szCs w:val="24"/>
         </w:rPr>
-        <w:t>;</w:t>
-      </w:r>
-      <w:proofErr w:type="gramEnd"/>
-    </w:p>
-    <w:p>
-      <w:pPr>
-        <w:ind w:firstLine="720"/>
+      </w:pPr>
+      <w:r>
         <w:rPr>
           <w:rFonts w:ascii="Times New Roman" w:hAnsi="Times New Roman"/>
           <w:sz w:val="24"/>
           <w:szCs w:val="24"/>
         </w:rPr>
-      </w:pPr>
+        <w:lastRenderedPageBreak/>
+        <w:t xml:space="preserve">c.  </w:t>
+      </w:r>
       <w:r>
         <w:rPr>
           <w:rFonts w:ascii="Times New Roman" w:hAnsi="Times New Roman"/>
           <w:sz w:val="24"/>
           <w:szCs w:val="24"/>
         </w:rPr>
-        <w:lastRenderedPageBreak/>
-        <w:t xml:space="preserve">c.  </w:t>
-      </w:r>
-      <w:r>
-        <w:rPr>
-          <w:rFonts w:ascii="Times New Roman" w:hAnsi="Times New Roman"/>
-          <w:sz w:val="24"/>
-          <w:szCs w:val="24"/>
-        </w:rPr>
-        <w:t>Submit semi-annual Individual Subcontract Reports (ISRs) and/or Summary Subcontract Reports (SSR) in the Electronic Subcontracting Reporting System (</w:t>
-      </w:r>
-      <w:proofErr w:type="spellStart"/>
-      <w:r>
-        <w:rPr>
-          <w:rFonts w:ascii="Times New Roman" w:hAnsi="Times New Roman"/>
-          <w:sz w:val="24"/>
-          <w:szCs w:val="24"/>
-        </w:rPr>
-        <w:t>eSRS</w:t>
-      </w:r>
-      <w:proofErr w:type="spellEnd"/>
-      <w:r>
-        <w:rPr>
-          <w:rFonts w:ascii="Times New Roman" w:hAnsi="Times New Roman"/>
-          <w:sz w:val="24"/>
-          <w:szCs w:val="24"/>
-        </w:rPr>
-        <w:t>) (</w:t>
+        <w:t>Submit semi-annual Individual Subcontract Reports (ISRs) and/or Summary Subcontract Reports (SSR) in the Electronic Subcontracting Reporting System (eSRS) (</w:t>
       </w:r>
       <w:hyperlink r:id="rId12" w:history="1">
         <w:r>
@@ -3851,45 +3050,41 @@
           <w:sz w:val="24"/>
           <w:szCs w:val="24"/>
         </w:rPr>
-        <w:t xml:space="preserve">Ensure that its subcontractors with subcontracting plans agree to submit the ISRs and/or SSRs using the </w:t>
-      </w:r>
-      <w:proofErr w:type="spellStart"/>
-      <w:proofErr w:type="gramStart"/>
+        <w:t>Ensure that its subcontractors with subcontracting plans agree to submit the ISRs and/or SSRs using the eSRS</w:t>
+      </w:r>
       <w:r>
         <w:rPr>
           <w:rFonts w:ascii="Times New Roman" w:hAnsi="Times New Roman"/>
           <w:sz w:val="24"/>
           <w:szCs w:val="24"/>
         </w:rPr>
-        <w:t>eSRS</w:t>
-      </w:r>
-      <w:proofErr w:type="spellEnd"/>
-      <w:r>
+        <w:t>;</w:t>
+      </w:r>
+    </w:p>
+    <w:p>
+      <w:pPr>
+        <w:ind w:firstLine="720"/>
         <w:rPr>
           <w:rFonts w:ascii="Times New Roman" w:hAnsi="Times New Roman"/>
           <w:sz w:val="24"/>
           <w:szCs w:val="24"/>
         </w:rPr>
-        <w:t>;</w:t>
-      </w:r>
-      <w:proofErr w:type="gramEnd"/>
-    </w:p>
-    <w:p>
-      <w:pPr>
-        <w:ind w:firstLine="720"/>
+      </w:pPr>
+      <w:r>
         <w:rPr>
           <w:rFonts w:ascii="Times New Roman" w:hAnsi="Times New Roman"/>
           <w:sz w:val="24"/>
           <w:szCs w:val="24"/>
         </w:rPr>
-      </w:pPr>
+        <w:t xml:space="preserve">e.  </w:t>
+      </w:r>
       <w:r>
         <w:rPr>
           <w:rFonts w:ascii="Times New Roman" w:hAnsi="Times New Roman"/>
           <w:sz w:val="24"/>
           <w:szCs w:val="24"/>
         </w:rPr>
-        <w:t xml:space="preserve">e.  </w:t>
+        <w:t>Provide its prime contract number and it</w:t>
       </w:r>
       <w:r>
         <w:rPr>
@@ -3897,7 +3092,7 @@
           <w:sz w:val="24"/>
           <w:szCs w:val="24"/>
         </w:rPr>
-        <w:t>Provide its prime contract number and it</w:t>
+        <w:t>s</w:t>
       </w:r>
       <w:r>
         <w:rPr>
@@ -3905,7 +3100,7 @@
           <w:sz w:val="24"/>
           <w:szCs w:val="24"/>
         </w:rPr>
-        <w:t>s</w:t>
+        <w:t xml:space="preserve"> DUNS numbe</w:t>
       </w:r>
       <w:r>
         <w:rPr>
@@ -3913,7 +3108,7 @@
           <w:sz w:val="24"/>
           <w:szCs w:val="24"/>
         </w:rPr>
-        <w:t xml:space="preserve"> DUNS numbe</w:t>
+        <w:t xml:space="preserve">r and the e-mail address of the </w:t>
       </w:r>
       <w:r>
         <w:rPr>
@@ -3921,7 +3116,7 @@
           <w:sz w:val="24"/>
           <w:szCs w:val="24"/>
         </w:rPr>
-        <w:t xml:space="preserve">r and the e-mail address of the </w:t>
+        <w:t xml:space="preserve">Government or </w:t>
       </w:r>
       <w:r>
         <w:rPr>
@@ -3929,7 +3124,7 @@
           <w:sz w:val="24"/>
           <w:szCs w:val="24"/>
         </w:rPr>
-        <w:t xml:space="preserve">Government or </w:t>
+        <w:t>c</w:t>
       </w:r>
       <w:r>
         <w:rPr>
@@ -3937,7 +3132,7 @@
           <w:sz w:val="24"/>
           <w:szCs w:val="24"/>
         </w:rPr>
-        <w:t>c</w:t>
+        <w:t xml:space="preserve">ontractor </w:t>
       </w:r>
       <w:r>
         <w:rPr>
@@ -3945,7 +3140,7 @@
           <w:sz w:val="24"/>
           <w:szCs w:val="24"/>
         </w:rPr>
-        <w:t xml:space="preserve">ontractor </w:t>
+        <w:t xml:space="preserve">employee </w:t>
       </w:r>
       <w:r>
         <w:rPr>
@@ -3953,33 +3148,7 @@
           <w:sz w:val="24"/>
           <w:szCs w:val="24"/>
         </w:rPr>
-        <w:t xml:space="preserve">employee </w:t>
-      </w:r>
-      <w:r>
-        <w:rPr>
-          <w:rFonts w:ascii="Times New Roman" w:hAnsi="Times New Roman"/>
-          <w:sz w:val="24"/>
-          <w:szCs w:val="24"/>
-        </w:rPr>
-        <w:t xml:space="preserve">responsible for acknowledging or rejecting the reports, to all first-tier subcontractors with subcontracting plans so they can enter this information into the </w:t>
-      </w:r>
-      <w:proofErr w:type="spellStart"/>
-      <w:r>
-        <w:rPr>
-          <w:rFonts w:ascii="Times New Roman" w:hAnsi="Times New Roman"/>
-          <w:sz w:val="24"/>
-          <w:szCs w:val="24"/>
-        </w:rPr>
-        <w:t>eSRS</w:t>
-      </w:r>
-      <w:proofErr w:type="spellEnd"/>
-      <w:r>
-        <w:rPr>
-          <w:rFonts w:ascii="Times New Roman" w:hAnsi="Times New Roman"/>
-          <w:sz w:val="24"/>
-          <w:szCs w:val="24"/>
-        </w:rPr>
-        <w:t xml:space="preserve"> when submitting their reports; and</w:t>
+        <w:t>responsible for acknowledging or rejecting the reports, to all first-tier subcontractors with subcontracting plans so they can enter this information into the eSRS when submitting their reports; and</w:t>
       </w:r>
     </w:p>
     <w:p>
@@ -4278,6 +3447,191 @@
 <file path=word/numbering.xml><?xml version="1.0" encoding="utf-8"?>
 <w:numbering xmlns:wpc="http://schemas.microsoft.com/office/word/2010/wordprocessingCanvas" xmlns:cx="http://schemas.microsoft.com/office/drawing/2014/chartex" xmlns:cx1="http://schemas.microsoft.com/office/drawing/2015/9/8/chartex" xmlns:cx2="http://schemas.microsoft.com/office/drawing/2015/10/21/chartex" xmlns:cx3="http://schemas.microsoft.com/office/drawing/2016/5/9/chartex" xmlns:cx4="http://schemas.microsoft.com/office/drawing/2016/5/10/chartex" xmlns:cx5="http://schemas.microsoft.com/office/drawing/2016/5/11/chartex" xmlns:cx6="http://schemas.microsoft.com/office/drawing/2016/5/12/chartex" xmlns:cx7="http://schemas.microsoft.com/office/drawing/2016/5/13/chartex" xmlns:cx8="http://schemas.microsoft.com/office/drawing/2016/5/14/chartex" xmlns:mc="http://schemas.openxmlformats.org/markup-compatibility/2006" xmlns:aink="http://schemas.microsoft.com/office/drawing/2016/ink" xmlns:am3d="http://schemas.microsoft.com/office/drawing/2017/model3d" xmlns:o="urn:schemas-microsoft-com:office:office" xmlns:r="http://schemas.openxmlformats.org/officeDocument/2006/relationships" xmlns:m="http://schemas.openxmlformats.org/officeDocument/2006/math" xmlns:v="urn:schemas-microsoft-com:vml" xmlns:wp14="http://schemas.microsoft.com/office/word/2010/wordprocessingDrawing" xmlns:wp="http://schemas.openxmlformats.org/drawingml/2006/wordprocessingDrawing" xmlns:w10="urn:schemas-microsoft-com:office:word" xmlns:w="http://schemas.openxmlformats.org/wordprocessingml/2006/main" xmlns:w14="http://schemas.microsoft.com/office/word/2010/wordml" xmlns:w15="http://schemas.microsoft.com/office/word/2012/wordml" xmlns:w16cid="http://schemas.microsoft.com/office/word/2016/wordml/cid" xmlns:w16se="http://schemas.microsoft.com/office/word/2015/wordml/symex" xmlns:wpg="http://schemas.microsoft.com/office/word/2010/wordprocessingGroup" xmlns:wpi="http://schemas.microsoft.com/office/word/2010/wordprocessingInk" xmlns:wne="http://schemas.microsoft.com/office/word/2006/wordml" xmlns:wps="http://schemas.microsoft.com/office/word/2010/wordprocessingShape" mc:Ignorable="w14 w15 w16se w16cid wp14">
   <w:abstractNum w:abstractNumId="0" w15:restartNumberingAfterBreak="0">
+    <w:nsid w:val="FFFFFF7C"/>
+    <w:multiLevelType w:val="singleLevel"/>
+    <w:tmpl w:val="23AE3BB6"/>
+    <w:lvl w:ilvl="0">
+      <w:start w:val="1"/>
+      <w:numFmt w:val="decimal"/>
+      <w:lvlText w:val="%1."/>
+      <w:lvlJc w:val="left"/>
+      <w:pPr>
+        <w:tabs>
+          <w:tab w:val="num" w:pos="1800"/>
+        </w:tabs>
+        <w:ind w:left="1800" w:hanging="360"/>
+      </w:pPr>
+    </w:lvl>
+  </w:abstractNum>
+  <w:abstractNum w:abstractNumId="1" w15:restartNumberingAfterBreak="0">
+    <w:nsid w:val="FFFFFF7D"/>
+    <w:multiLevelType w:val="singleLevel"/>
+    <w:tmpl w:val="E68E75AE"/>
+    <w:lvl w:ilvl="0">
+      <w:start w:val="1"/>
+      <w:numFmt w:val="decimal"/>
+      <w:lvlText w:val="%1."/>
+      <w:lvlJc w:val="left"/>
+      <w:pPr>
+        <w:tabs>
+          <w:tab w:val="num" w:pos="1440"/>
+        </w:tabs>
+        <w:ind w:left="1440" w:hanging="360"/>
+      </w:pPr>
+    </w:lvl>
+  </w:abstractNum>
+  <w:abstractNum w:abstractNumId="2" w15:restartNumberingAfterBreak="0">
+    <w:nsid w:val="FFFFFF7E"/>
+    <w:multiLevelType w:val="singleLevel"/>
+    <w:tmpl w:val="CFCC5AC6"/>
+    <w:lvl w:ilvl="0">
+      <w:start w:val="1"/>
+      <w:numFmt w:val="decimal"/>
+      <w:lvlText w:val="%1."/>
+      <w:lvlJc w:val="left"/>
+      <w:pPr>
+        <w:tabs>
+          <w:tab w:val="num" w:pos="1080"/>
+        </w:tabs>
+        <w:ind w:left="1080" w:hanging="360"/>
+      </w:pPr>
+    </w:lvl>
+  </w:abstractNum>
+  <w:abstractNum w:abstractNumId="3" w15:restartNumberingAfterBreak="0">
+    <w:nsid w:val="FFFFFF7F"/>
+    <w:multiLevelType w:val="singleLevel"/>
+    <w:tmpl w:val="2110D368"/>
+    <w:lvl w:ilvl="0">
+      <w:start w:val="1"/>
+      <w:numFmt w:val="decimal"/>
+      <w:lvlText w:val="%1."/>
+      <w:lvlJc w:val="left"/>
+      <w:pPr>
+        <w:tabs>
+          <w:tab w:val="num" w:pos="720"/>
+        </w:tabs>
+        <w:ind w:left="720" w:hanging="360"/>
+      </w:pPr>
+    </w:lvl>
+  </w:abstractNum>
+  <w:abstractNum w:abstractNumId="4" w15:restartNumberingAfterBreak="0">
+    <w:nsid w:val="FFFFFF80"/>
+    <w:multiLevelType w:val="singleLevel"/>
+    <w:tmpl w:val="E7C4E3B2"/>
+    <w:lvl w:ilvl="0">
+      <w:start w:val="1"/>
+      <w:numFmt w:val="bullet"/>
+      <w:lvlText w:val=""/>
+      <w:lvlJc w:val="left"/>
+      <w:pPr>
+        <w:tabs>
+          <w:tab w:val="num" w:pos="1800"/>
+        </w:tabs>
+        <w:ind w:left="1800" w:hanging="360"/>
+      </w:pPr>
+      <w:rPr>
+        <w:rFonts w:ascii="Symbol" w:hAnsi="Symbol" w:hint="default"/>
+      </w:rPr>
+    </w:lvl>
+  </w:abstractNum>
+  <w:abstractNum w:abstractNumId="5" w15:restartNumberingAfterBreak="0">
+    <w:nsid w:val="FFFFFF81"/>
+    <w:multiLevelType w:val="singleLevel"/>
+    <w:tmpl w:val="B8A4F60C"/>
+    <w:lvl w:ilvl="0">
+      <w:start w:val="1"/>
+      <w:numFmt w:val="bullet"/>
+      <w:lvlText w:val=""/>
+      <w:lvlJc w:val="left"/>
+      <w:pPr>
+        <w:tabs>
+          <w:tab w:val="num" w:pos="1440"/>
+        </w:tabs>
+        <w:ind w:left="1440" w:hanging="360"/>
+      </w:pPr>
+      <w:rPr>
+        <w:rFonts w:ascii="Symbol" w:hAnsi="Symbol" w:hint="default"/>
+      </w:rPr>
+    </w:lvl>
+  </w:abstractNum>
+  <w:abstractNum w:abstractNumId="6" w15:restartNumberingAfterBreak="0">
+    <w:nsid w:val="FFFFFF82"/>
+    <w:multiLevelType w:val="singleLevel"/>
+    <w:tmpl w:val="CDD26B38"/>
+    <w:lvl w:ilvl="0">
+      <w:start w:val="1"/>
+      <w:numFmt w:val="bullet"/>
+      <w:lvlText w:val=""/>
+      <w:lvlJc w:val="left"/>
+      <w:pPr>
+        <w:tabs>
+          <w:tab w:val="num" w:pos="1080"/>
+        </w:tabs>
+        <w:ind w:left="1080" w:hanging="360"/>
+      </w:pPr>
+      <w:rPr>
+        <w:rFonts w:ascii="Symbol" w:hAnsi="Symbol" w:hint="default"/>
+      </w:rPr>
+    </w:lvl>
+  </w:abstractNum>
+  <w:abstractNum w:abstractNumId="7" w15:restartNumberingAfterBreak="0">
+    <w:nsid w:val="FFFFFF83"/>
+    <w:multiLevelType w:val="singleLevel"/>
+    <w:tmpl w:val="28B2AE56"/>
+    <w:lvl w:ilvl="0">
+      <w:start w:val="1"/>
+      <w:numFmt w:val="bullet"/>
+      <w:lvlText w:val=""/>
+      <w:lvlJc w:val="left"/>
+      <w:pPr>
+        <w:tabs>
+          <w:tab w:val="num" w:pos="720"/>
+        </w:tabs>
+        <w:ind w:left="720" w:hanging="360"/>
+      </w:pPr>
+      <w:rPr>
+        <w:rFonts w:ascii="Symbol" w:hAnsi="Symbol" w:hint="default"/>
+      </w:rPr>
+    </w:lvl>
+  </w:abstractNum>
+  <w:abstractNum w:abstractNumId="8" w15:restartNumberingAfterBreak="0">
+    <w:nsid w:val="FFFFFF88"/>
+    <w:multiLevelType w:val="singleLevel"/>
+    <w:tmpl w:val="B8D2C88C"/>
+    <w:lvl w:ilvl="0">
+      <w:start w:val="1"/>
+      <w:numFmt w:val="decimal"/>
+      <w:lvlText w:val="%1."/>
+      <w:lvlJc w:val="left"/>
+      <w:pPr>
+        <w:tabs>
+          <w:tab w:val="num" w:pos="360"/>
+        </w:tabs>
+        <w:ind w:left="360" w:hanging="360"/>
+      </w:pPr>
+    </w:lvl>
+  </w:abstractNum>
+  <w:abstractNum w:abstractNumId="9" w15:restartNumberingAfterBreak="0">
+    <w:nsid w:val="FFFFFF89"/>
+    <w:multiLevelType w:val="singleLevel"/>
+    <w:tmpl w:val="C202567C"/>
+    <w:lvl w:ilvl="0">
+      <w:start w:val="1"/>
+      <w:numFmt w:val="bullet"/>
+      <w:lvlText w:val=""/>
+      <w:lvlJc w:val="left"/>
+      <w:pPr>
+        <w:tabs>
+          <w:tab w:val="num" w:pos="360"/>
+        </w:tabs>
+        <w:ind w:left="360" w:hanging="360"/>
+      </w:pPr>
+      <w:rPr>
+        <w:rFonts w:ascii="Symbol" w:hAnsi="Symbol" w:hint="default"/>
+      </w:rPr>
+    </w:lvl>
+  </w:abstractNum>
+  <w:abstractNum w:abstractNumId="10" w15:restartNumberingAfterBreak="0">
     <w:nsid w:val="1B607A47"/>
     <w:multiLevelType w:val="hybridMultilevel"/>
     <w:tmpl w:val="FA9AA14C"/>
@@ -4366,7 +3720,7 @@
       </w:pPr>
     </w:lvl>
   </w:abstractNum>
-  <w:abstractNum w:abstractNumId="1" w15:restartNumberingAfterBreak="0">
+  <w:abstractNum w:abstractNumId="11" w15:restartNumberingAfterBreak="0">
     <w:nsid w:val="22D87615"/>
     <w:multiLevelType w:val="hybridMultilevel"/>
     <w:tmpl w:val="C284B3AC"/>
@@ -4455,7 +3809,7 @@
       </w:pPr>
     </w:lvl>
   </w:abstractNum>
-  <w:abstractNum w:abstractNumId="2" w15:restartNumberingAfterBreak="0">
+  <w:abstractNum w:abstractNumId="12" w15:restartNumberingAfterBreak="0">
     <w:nsid w:val="292A5BCB"/>
     <w:multiLevelType w:val="hybridMultilevel"/>
     <w:tmpl w:val="B3042274"/>
@@ -4544,7 +3898,7 @@
       </w:pPr>
     </w:lvl>
   </w:abstractNum>
-  <w:abstractNum w:abstractNumId="3" w15:restartNumberingAfterBreak="0">
+  <w:abstractNum w:abstractNumId="13" w15:restartNumberingAfterBreak="0">
     <w:nsid w:val="2F157036"/>
     <w:multiLevelType w:val="hybridMultilevel"/>
     <w:tmpl w:val="029C57BA"/>
@@ -4633,7 +3987,7 @@
       </w:pPr>
     </w:lvl>
   </w:abstractNum>
-  <w:abstractNum w:abstractNumId="4" w15:restartNumberingAfterBreak="0">
+  <w:abstractNum w:abstractNumId="14" w15:restartNumberingAfterBreak="0">
     <w:nsid w:val="5C144487"/>
     <w:multiLevelType w:val="hybridMultilevel"/>
     <w:tmpl w:val="C27CC322"/>
@@ -4722,7 +4076,7 @@
       </w:pPr>
     </w:lvl>
   </w:abstractNum>
-  <w:abstractNum w:abstractNumId="5" w15:restartNumberingAfterBreak="0">
+  <w:abstractNum w:abstractNumId="15" w15:restartNumberingAfterBreak="0">
     <w:nsid w:val="5F5B6711"/>
     <w:multiLevelType w:val="hybridMultilevel"/>
     <w:tmpl w:val="F8E4E4E0"/>
@@ -4811,7 +4165,7 @@
       </w:pPr>
     </w:lvl>
   </w:abstractNum>
-  <w:abstractNum w:abstractNumId="6" w15:restartNumberingAfterBreak="0">
+  <w:abstractNum w:abstractNumId="16" w15:restartNumberingAfterBreak="0">
     <w:nsid w:val="69744871"/>
     <w:multiLevelType w:val="hybridMultilevel"/>
     <w:tmpl w:val="2CFE7C6A"/>
@@ -4900,7 +4254,7 @@
       </w:pPr>
     </w:lvl>
   </w:abstractNum>
-  <w:abstractNum w:abstractNumId="7" w15:restartNumberingAfterBreak="0">
+  <w:abstractNum w:abstractNumId="17" w15:restartNumberingAfterBreak="0">
     <w:nsid w:val="7D15519A"/>
     <w:multiLevelType w:val="hybridMultilevel"/>
     <w:tmpl w:val="DD8843E4"/>
@@ -4990,28 +4344,58 @@
     </w:lvl>
   </w:abstractNum>
   <w:num w:numId="1">
-    <w:abstractNumId w:val="0"/>
+    <w:abstractNumId w:val="10"/>
   </w:num>
   <w:num w:numId="2">
+    <w:abstractNumId w:val="16"/>
+  </w:num>
+  <w:num w:numId="3">
+    <w:abstractNumId w:val="14"/>
+  </w:num>
+  <w:num w:numId="4">
+    <w:abstractNumId w:val="17"/>
+  </w:num>
+  <w:num w:numId="5">
+    <w:abstractNumId w:val="12"/>
+  </w:num>
+  <w:num w:numId="6">
+    <w:abstractNumId w:val="13"/>
+  </w:num>
+  <w:num w:numId="7">
+    <w:abstractNumId w:val="15"/>
+  </w:num>
+  <w:num w:numId="8">
+    <w:abstractNumId w:val="11"/>
+  </w:num>
+  <w:num w:numId="9">
+    <w:abstractNumId w:val="9"/>
+  </w:num>
+  <w:num w:numId="10">
+    <w:abstractNumId w:val="7"/>
+  </w:num>
+  <w:num w:numId="11">
     <w:abstractNumId w:val="6"/>
   </w:num>
-  <w:num w:numId="3">
+  <w:num w:numId="12">
+    <w:abstractNumId w:val="5"/>
+  </w:num>
+  <w:num w:numId="13">
     <w:abstractNumId w:val="4"/>
   </w:num>
-  <w:num w:numId="4">
-    <w:abstractNumId w:val="7"/>
+  <w:num w:numId="14">
+    <w:abstractNumId w:val="8"/>
   </w:num>
-  <w:num w:numId="5">
+  <w:num w:numId="15">
+    <w:abstractNumId w:val="3"/>
+  </w:num>
+  <w:num w:numId="16">
     <w:abstractNumId w:val="2"/>
   </w:num>
-  <w:num w:numId="6">
-    <w:abstractNumId w:val="3"/>
+  <w:num w:numId="17">
+    <w:abstractNumId w:val="1"/>
   </w:num>
-  <w:num w:numId="7">
-    <w:abstractNumId w:val="5"/>
-  </w:num>
-  <w:num w:numId="8">
-    <w:abstractNumId w:val="1"/>
+  <w:num w:numId="18">
+    <w:abstractNumId w:val="0"/>
   </w:num>
 </w:numbering>
 </file>
@@ -5835,6 +5219,31 @@
       <w:szCs w:val="26"/>
     </w:rPr>
   </w:style>
+  <w:style w:type="paragraph" w:styleId="TOC1">
+    <w:name w:val="toc 1"/>
+    <w:basedOn w:val="Normal"/>
+    <w:next w:val="Normal"/>
+    <w:autoRedefine/>
+    <w:uiPriority w:val="39"/>
+    <w:unhideWhenUsed/>
+    <w:rsid w:val="00B335C9"/>
+    <w:pPr>
+      <w:spacing w:after="100"/>
+    </w:pPr>
+  </w:style>
+  <w:style w:type="paragraph" w:styleId="TOC2">
+    <w:name w:val="toc 2"/>
+    <w:basedOn w:val="Normal"/>
+    <w:next w:val="Normal"/>
+    <w:autoRedefine/>
+    <w:uiPriority w:val="39"/>
+    <w:unhideWhenUsed/>
+    <w:rsid w:val="00B335C9"/>
+    <w:pPr>
+      <w:spacing w:after="100"/>
+      <w:ind w:left="220"/>
+    </w:pPr>
+  </w:style>
 </w:styles>
 </file>
 
@@ -6131,53 +5540,62 @@
 </file>
 
 <file path=customXml/item2.xml><?xml version="1.0" encoding="utf-8"?>
-<?mso-contentType ?>
-<spe:Receivers xmlns:spe="http://schemas.microsoft.com/sharepoint/events">
-  <Receiver>
-    <Name>Document ID Generator</Name>
-    <Synchronization>Synchronous</Synchronization>
-    <Type>10001</Type>
-    <SequenceNumber>1000</SequenceNumber>
-    <Url/>
-    <Assembly>Microsoft.Office.DocumentManagement, Version=15.0.0.0, Culture=neutral, PublicKeyToken=71e9bce111e9429c</Assembly>
-    <Class>Microsoft.Office.DocumentManagement.Internal.DocIdHandler</Class>
-    <Data/>
-    <Filter/>
-  </Receiver>
-  <Receiver>
-    <Name>Document ID Generator</Name>
-    <Synchronization>Synchronous</Synchronization>
-    <Type>10002</Type>
-    <SequenceNumber>1001</SequenceNumber>
-    <Url/>
-    <Assembly>Microsoft.Office.DocumentManagement, Version=15.0.0.0, Culture=neutral, PublicKeyToken=71e9bce111e9429c</Assembly>
-    <Class>Microsoft.Office.DocumentManagement.Internal.DocIdHandler</Class>
-    <Data/>
-    <Filter/>
-  </Receiver>
-  <Receiver>
-    <Name>Document ID Generator</Name>
-    <Synchronization>Synchronous</Synchronization>
-    <Type>10004</Type>
-    <SequenceNumber>1002</SequenceNumber>
-    <Url/>
-    <Assembly>Microsoft.Office.DocumentManagement, Version=15.0.0.0, Culture=neutral, PublicKeyToken=71e9bce111e9429c</Assembly>
-    <Class>Microsoft.Office.DocumentManagement.Internal.DocIdHandler</Class>
-    <Data/>
-    <Filter/>
-  </Receiver>
-  <Receiver>
-    <Name>Document ID Generator</Name>
-    <Synchronization>Synchronous</Synchronization>
-    <Type>10006</Type>
-    <SequenceNumber>1003</SequenceNumber>
-    <Url/>
-    <Assembly>Microsoft.Office.DocumentManagement, Version=15.0.0.0, Culture=neutral, PublicKeyToken=71e9bce111e9429c</Assembly>
-    <Class>Microsoft.Office.DocumentManagement.Internal.DocIdHandler</Class>
-    <Data/>
-    <Filter/>
-  </Receiver>
-</spe:Receivers>
+<p:properties xmlns:p="http://schemas.microsoft.com/office/2006/metadata/properties" xmlns:xsi="http://www.w3.org/2001/XMLSchema-instance" xmlns:pc="http://schemas.microsoft.com/office/infopath/2007/PartnerControls">
+  <documentManagement>
+    <WebPartName xmlns="4d2834f2-6e62-48ef-822a-880d84868a39" xsi:nil="true"/>
+    <gda6e4b5ce9b49d2aa48ca756ed1550e xmlns="4d2834f2-6e62-48ef-822a-880d84868a39">
+      <Terms xmlns="http://schemas.microsoft.com/office/infopath/2007/PartnerControls">
+        <TermInfo xmlns="http://schemas.microsoft.com/office/infopath/2007/PartnerControls">
+          <TermName xmlns="http://schemas.microsoft.com/office/infopath/2007/PartnerControls">Final</TermName>
+          <TermId xmlns="http://schemas.microsoft.com/office/infopath/2007/PartnerControls">260ff4ba-7e6d-4f69-b2f8-5d9b6aa5bf2e</TermId>
+        </TermInfo>
+      </Terms>
+    </gda6e4b5ce9b49d2aa48ca756ed1550e>
+    <Visibility xmlns="4d2834f2-6e62-48ef-822a-880d84868a39">Internal</Visibility>
+    <Related_x0020_Words_x002f_Description xmlns="4d2834f2-6e62-48ef-822a-880d84868a39" xsi:nil="true"/>
+    <Posted_x0020_By_x002f_Author xmlns="4d2834f2-6e62-48ef-822a-880d84868a39">
+      <UserInfo>
+        <DisplayName>Jordan, Amanda C Ms CIV USA ASA ALT</DisplayName>
+        <AccountId>168</AccountId>
+        <AccountType/>
+      </UserInfo>
+    </Posted_x0020_By_x002f_Author>
+    <Part xmlns="4d2834f2-6e62-48ef-822a-880d84868a39">Appendix DD</Part>
+    <k7fb65748f04451ebe52ab3a8ef4f06e xmlns="4d2834f2-6e62-48ef-822a-880d84868a39">
+      <Terms xmlns="http://schemas.microsoft.com/office/infopath/2007/PartnerControls"/>
+    </k7fb65748f04451ebe52ab3a8ef4f06e>
+    <TaxCatchAll xmlns="4d2834f2-6e62-48ef-822a-880d84868a39">
+      <Value>10</Value>
+      <Value>487</Value>
+      <Value>108</Value>
+      <Value>23</Value>
+      <Value>8</Value>
+    </TaxCatchAll>
+    <Subpart xmlns="4d2834f2-6e62-48ef-822a-880d84868a39" xsi:nil="true"/>
+    <k5f03eb0b8f145c593adfde1e5d76637 xmlns="4d2834f2-6e62-48ef-822a-880d84868a39">
+      <Terms xmlns="http://schemas.microsoft.com/office/infopath/2007/PartnerControls">
+        <TermInfo xmlns="http://schemas.microsoft.com/office/infopath/2007/PartnerControls">
+          <TermName xmlns="http://schemas.microsoft.com/office/infopath/2007/PartnerControls">Regulation</TermName>
+          <TermId xmlns="http://schemas.microsoft.com/office/infopath/2007/PartnerControls">1d7f43a6-f8bb-4223-9c6f-9b729e816bd9</TermId>
+        </TermInfo>
+      </Terms>
+    </k5f03eb0b8f145c593adfde1e5d76637>
+    <b32cdbbdcfbf448899278e680467c731 xmlns="4d2834f2-6e62-48ef-822a-880d84868a39">
+      <Terms xmlns="http://schemas.microsoft.com/office/infopath/2007/PartnerControls">
+        <TermInfo xmlns="http://schemas.microsoft.com/office/infopath/2007/PartnerControls">
+          <TermName xmlns="http://schemas.microsoft.com/office/infopath/2007/PartnerControls">DASA(P) Procurement Policy</TermName>
+          <TermId xmlns="http://schemas.microsoft.com/office/infopath/2007/PartnerControls">baec6d0f-085c-46bf-a19f-61084e9a69d8</TermId>
+        </TermInfo>
+      </Terms>
+    </b32cdbbdcfbf448899278e680467c731>
+    <_dlc_DocId xmlns="4d2834f2-6e62-48ef-822a-880d84868a39">DASAP-90-522</_dlc_DocId>
+    <_dlc_DocIdUrl xmlns="4d2834f2-6e62-48ef-822a-880d84868a39">
+      <Url>https://spcs3.kc.army.mil/asaalt/ZPTeam/PPS/_layouts/15/DocIdRedir.aspx?ID=DASAP-90-522</Url>
+      <Description>DASAP-90-522</Description>
+    </_dlc_DocIdUrl>
+    <AFARSRevisionNo xmlns="4d2834f2-6e62-48ef-822a-880d84868a39">27.01</AFARSRevisionNo>
+  </documentManagement>
+</p:properties>
 </file>
 
 <file path=customXml/item3.xml><?xml version="1.0" encoding="utf-8"?>
@@ -6451,62 +5869,53 @@
 </file>
 
 <file path=customXml/item4.xml><?xml version="1.0" encoding="utf-8"?>
-<p:properties xmlns:p="http://schemas.microsoft.com/office/2006/metadata/properties" xmlns:xsi="http://www.w3.org/2001/XMLSchema-instance" xmlns:pc="http://schemas.microsoft.com/office/infopath/2007/PartnerControls">
-  <documentManagement>
-    <WebPartName xmlns="4d2834f2-6e62-48ef-822a-880d84868a39" xsi:nil="true"/>
-    <gda6e4b5ce9b49d2aa48ca756ed1550e xmlns="4d2834f2-6e62-48ef-822a-880d84868a39">
-      <Terms xmlns="http://schemas.microsoft.com/office/infopath/2007/PartnerControls">
-        <TermInfo xmlns="http://schemas.microsoft.com/office/infopath/2007/PartnerControls">
-          <TermName xmlns="http://schemas.microsoft.com/office/infopath/2007/PartnerControls">Final</TermName>
-          <TermId xmlns="http://schemas.microsoft.com/office/infopath/2007/PartnerControls">260ff4ba-7e6d-4f69-b2f8-5d9b6aa5bf2e</TermId>
-        </TermInfo>
-      </Terms>
-    </gda6e4b5ce9b49d2aa48ca756ed1550e>
-    <Visibility xmlns="4d2834f2-6e62-48ef-822a-880d84868a39">Internal</Visibility>
-    <Related_x0020_Words_x002f_Description xmlns="4d2834f2-6e62-48ef-822a-880d84868a39" xsi:nil="true"/>
-    <Posted_x0020_By_x002f_Author xmlns="4d2834f2-6e62-48ef-822a-880d84868a39">
-      <UserInfo>
-        <DisplayName>Jordan, Amanda C Ms CIV USA ASA ALT</DisplayName>
-        <AccountId>168</AccountId>
-        <AccountType/>
-      </UserInfo>
-    </Posted_x0020_By_x002f_Author>
-    <Part xmlns="4d2834f2-6e62-48ef-822a-880d84868a39">Appendix DD</Part>
-    <k7fb65748f04451ebe52ab3a8ef4f06e xmlns="4d2834f2-6e62-48ef-822a-880d84868a39">
-      <Terms xmlns="http://schemas.microsoft.com/office/infopath/2007/PartnerControls"/>
-    </k7fb65748f04451ebe52ab3a8ef4f06e>
-    <TaxCatchAll xmlns="4d2834f2-6e62-48ef-822a-880d84868a39">
-      <Value>10</Value>
-      <Value>487</Value>
-      <Value>108</Value>
-      <Value>23</Value>
-      <Value>8</Value>
-    </TaxCatchAll>
-    <Subpart xmlns="4d2834f2-6e62-48ef-822a-880d84868a39" xsi:nil="true"/>
-    <k5f03eb0b8f145c593adfde1e5d76637 xmlns="4d2834f2-6e62-48ef-822a-880d84868a39">
-      <Terms xmlns="http://schemas.microsoft.com/office/infopath/2007/PartnerControls">
-        <TermInfo xmlns="http://schemas.microsoft.com/office/infopath/2007/PartnerControls">
-          <TermName xmlns="http://schemas.microsoft.com/office/infopath/2007/PartnerControls">Regulation</TermName>
-          <TermId xmlns="http://schemas.microsoft.com/office/infopath/2007/PartnerControls">1d7f43a6-f8bb-4223-9c6f-9b729e816bd9</TermId>
-        </TermInfo>
-      </Terms>
-    </k5f03eb0b8f145c593adfde1e5d76637>
-    <b32cdbbdcfbf448899278e680467c731 xmlns="4d2834f2-6e62-48ef-822a-880d84868a39">
-      <Terms xmlns="http://schemas.microsoft.com/office/infopath/2007/PartnerControls">
-        <TermInfo xmlns="http://schemas.microsoft.com/office/infopath/2007/PartnerControls">
-          <TermName xmlns="http://schemas.microsoft.com/office/infopath/2007/PartnerControls">DASA(P) Procurement Policy</TermName>
-          <TermId xmlns="http://schemas.microsoft.com/office/infopath/2007/PartnerControls">baec6d0f-085c-46bf-a19f-61084e9a69d8</TermId>
-        </TermInfo>
-      </Terms>
-    </b32cdbbdcfbf448899278e680467c731>
-    <_dlc_DocId xmlns="4d2834f2-6e62-48ef-822a-880d84868a39">DASAP-90-522</_dlc_DocId>
-    <_dlc_DocIdUrl xmlns="4d2834f2-6e62-48ef-822a-880d84868a39">
-      <Url>https://spcs3.kc.army.mil/asaalt/ZPTeam/PPS/_layouts/15/DocIdRedir.aspx?ID=DASAP-90-522</Url>
-      <Description>DASAP-90-522</Description>
-    </_dlc_DocIdUrl>
-    <AFARSRevisionNo xmlns="4d2834f2-6e62-48ef-822a-880d84868a39">27.01</AFARSRevisionNo>
-  </documentManagement>
-</p:properties>
+<?mso-contentType ?>
+<spe:Receivers xmlns:spe="http://schemas.microsoft.com/sharepoint/events">
+  <Receiver>
+    <Name>Document ID Generator</Name>
+    <Synchronization>Synchronous</Synchronization>
+    <Type>10001</Type>
+    <SequenceNumber>1000</SequenceNumber>
+    <Url/>
+    <Assembly>Microsoft.Office.DocumentManagement, Version=15.0.0.0, Culture=neutral, PublicKeyToken=71e9bce111e9429c</Assembly>
+    <Class>Microsoft.Office.DocumentManagement.Internal.DocIdHandler</Class>
+    <Data/>
+    <Filter/>
+  </Receiver>
+  <Receiver>
+    <Name>Document ID Generator</Name>
+    <Synchronization>Synchronous</Synchronization>
+    <Type>10002</Type>
+    <SequenceNumber>1001</SequenceNumber>
+    <Url/>
+    <Assembly>Microsoft.Office.DocumentManagement, Version=15.0.0.0, Culture=neutral, PublicKeyToken=71e9bce111e9429c</Assembly>
+    <Class>Microsoft.Office.DocumentManagement.Internal.DocIdHandler</Class>
+    <Data/>
+    <Filter/>
+  </Receiver>
+  <Receiver>
+    <Name>Document ID Generator</Name>
+    <Synchronization>Synchronous</Synchronization>
+    <Type>10004</Type>
+    <SequenceNumber>1002</SequenceNumber>
+    <Url/>
+    <Assembly>Microsoft.Office.DocumentManagement, Version=15.0.0.0, Culture=neutral, PublicKeyToken=71e9bce111e9429c</Assembly>
+    <Class>Microsoft.Office.DocumentManagement.Internal.DocIdHandler</Class>
+    <Data/>
+    <Filter/>
+  </Receiver>
+  <Receiver>
+    <Name>Document ID Generator</Name>
+    <Synchronization>Synchronous</Synchronization>
+    <Type>10006</Type>
+    <SequenceNumber>1003</SequenceNumber>
+    <Url/>
+    <Assembly>Microsoft.Office.DocumentManagement, Version=15.0.0.0, Culture=neutral, PublicKeyToken=71e9bce111e9429c</Assembly>
+    <Class>Microsoft.Office.DocumentManagement.Internal.DocIdHandler</Class>
+    <Data/>
+    <Filter/>
+  </Receiver>
+</spe:Receivers>
 </file>
 
 <file path=customXml/item5.xml><?xml version="1.0" encoding="utf-8"?>
@@ -6522,9 +5931,11 @@
 </file>
 
 <file path=customXml/itemProps2.xml><?xml version="1.0" encoding="utf-8"?>
-<ds:datastoreItem xmlns:ds="http://schemas.openxmlformats.org/officeDocument/2006/customXml" ds:itemID="{9F369017-B168-40B6-AC37-A834198488CF}">
+<ds:datastoreItem xmlns:ds="http://schemas.openxmlformats.org/officeDocument/2006/customXml" ds:itemID="{66F226F1-B6E0-402D-B2AD-E6A879D2EF60}">
   <ds:schemaRefs>
-    <ds:schemaRef ds:uri="http://schemas.microsoft.com/sharepoint/events"/>
+    <ds:schemaRef ds:uri="http://schemas.microsoft.com/office/2006/metadata/properties"/>
+    <ds:schemaRef ds:uri="http://schemas.microsoft.com/office/infopath/2007/PartnerControls"/>
+    <ds:schemaRef ds:uri="4d2834f2-6e62-48ef-822a-880d84868a39"/>
   </ds:schemaRefs>
 </ds:datastoreItem>
 </file>
@@ -6548,17 +5959,15 @@
 </file>
 
 <file path=customXml/itemProps4.xml><?xml version="1.0" encoding="utf-8"?>
-<ds:datastoreItem xmlns:ds="http://schemas.openxmlformats.org/officeDocument/2006/customXml" ds:itemID="{66F226F1-B6E0-402D-B2AD-E6A879D2EF60}">
+<ds:datastoreItem xmlns:ds="http://schemas.openxmlformats.org/officeDocument/2006/customXml" ds:itemID="{9F369017-B168-40B6-AC37-A834198488CF}">
   <ds:schemaRefs>
-    <ds:schemaRef ds:uri="http://schemas.microsoft.com/office/2006/metadata/properties"/>
-    <ds:schemaRef ds:uri="http://schemas.microsoft.com/office/infopath/2007/PartnerControls"/>
-    <ds:schemaRef ds:uri="4d2834f2-6e62-48ef-822a-880d84868a39"/>
+    <ds:schemaRef ds:uri="http://schemas.microsoft.com/sharepoint/events"/>
   </ds:schemaRefs>
 </ds:datastoreItem>
 </file>
 
 <file path=customXml/itemProps5.xml><?xml version="1.0" encoding="utf-8"?>
-<ds:datastoreItem xmlns:ds="http://schemas.openxmlformats.org/officeDocument/2006/customXml" ds:itemID="{1B4DF6E5-FA38-4076-BEF4-A19F4333CFC7}">
+<ds:datastoreItem xmlns:ds="http://schemas.openxmlformats.org/officeDocument/2006/customXml" ds:itemID="{A485F360-046E-4AD0-A3EE-427CE8BBED0E}">
   <ds:schemaRefs>
     <ds:schemaRef ds:uri="http://schemas.openxmlformats.org/officeDocument/2006/bibliography"/>
   </ds:schemaRefs>

</xml_diff>